<commit_message>
Add patents and clean up
</commit_message>
<xml_diff>
--- a/Curriculum vitae.docx
+++ b/Curriculum vitae.docx
@@ -1013,6 +1013,318 @@
         <w:pStyle w:val="ResumeHeader"/>
       </w:pPr>
       <w:r>
+        <w:t>Patents</w:t>
+      </w:r>
+    </w:p>
+    <w:tbl>
+      <w:tblPr>
+        <w:tblStyle w:val="TableGrid"/>
+        <w:tblW w:w="0" w:type="auto"/>
+        <w:tblBorders>
+          <w:top w:val="none" w:sz="0" w:space="0" w:color="auto"/>
+          <w:left w:val="none" w:sz="0" w:space="0" w:color="auto"/>
+          <w:bottom w:val="none" w:sz="0" w:space="0" w:color="auto"/>
+          <w:right w:val="none" w:sz="0" w:space="0" w:color="auto"/>
+          <w:insideH w:val="none" w:sz="0" w:space="0" w:color="auto"/>
+          <w:insideV w:val="none" w:sz="0" w:space="0" w:color="auto"/>
+        </w:tblBorders>
+        <w:tblLook w:val="04A0" w:firstRow="1" w:lastRow="0" w:firstColumn="1" w:lastColumn="0" w:noHBand="0" w:noVBand="1"/>
+      </w:tblPr>
+      <w:tblGrid>
+        <w:gridCol w:w="9360"/>
+      </w:tblGrid>
+      <w:tr>
+        <w:tc>
+          <w:tcPr>
+            <w:tcW w:w="9360" w:type="dxa"/>
+          </w:tcPr>
+          <w:p>
+            <w:pPr>
+              <w:pStyle w:val="Location"/>
+              <w:ind w:left="-105" w:right="-114"/>
+              <w:rPr>
+                <w:sz w:val="22"/>
+              </w:rPr>
+            </w:pPr>
+            <w:proofErr w:type="spellStart"/>
+            <w:r>
+              <w:rPr>
+                <w:sz w:val="22"/>
+              </w:rPr>
+              <w:t>Sophinos</w:t>
+            </w:r>
+            <w:proofErr w:type="spellEnd"/>
+            <w:r>
+              <w:rPr>
+                <w:sz w:val="22"/>
+              </w:rPr>
+              <w:t>,</w:t>
+            </w:r>
+            <w:r>
+              <w:rPr>
+                <w:sz w:val="22"/>
+              </w:rPr>
+              <w:t xml:space="preserve"> Lucas; Kannah</w:t>
+            </w:r>
+            <w:r>
+              <w:rPr>
+                <w:sz w:val="22"/>
+              </w:rPr>
+              <w:t>,</w:t>
+            </w:r>
+            <w:r>
+              <w:rPr>
+                <w:sz w:val="22"/>
+              </w:rPr>
+              <w:t xml:space="preserve"> Fadee; Zhong</w:t>
+            </w:r>
+            <w:r>
+              <w:rPr>
+                <w:sz w:val="22"/>
+              </w:rPr>
+              <w:t>,</w:t>
+            </w:r>
+            <w:r>
+              <w:rPr>
+                <w:sz w:val="22"/>
+              </w:rPr>
+              <w:t xml:space="preserve"> Ming; Barron</w:t>
+            </w:r>
+            <w:r>
+              <w:rPr>
+                <w:sz w:val="22"/>
+              </w:rPr>
+              <w:t>,</w:t>
+            </w:r>
+            <w:r>
+              <w:rPr>
+                <w:sz w:val="22"/>
+              </w:rPr>
+              <w:t xml:space="preserve"> Marc</w:t>
+            </w:r>
+            <w:r>
+              <w:rPr>
+                <w:sz w:val="22"/>
+              </w:rPr>
+              <w:t>. 2016.</w:t>
+            </w:r>
+            <w:r>
+              <w:rPr>
+                <w:sz w:val="22"/>
+              </w:rPr>
+              <w:t xml:space="preserve"> </w:t>
+            </w:r>
+            <w:r>
+              <w:rPr>
+                <w:b/>
+                <w:bCs/>
+                <w:sz w:val="22"/>
+              </w:rPr>
+              <w:t>Facilitating a meeting or education session</w:t>
+            </w:r>
+            <w:r>
+              <w:rPr>
+                <w:sz w:val="22"/>
+              </w:rPr>
+              <w:t>.</w:t>
+            </w:r>
+            <w:r>
+              <w:rPr>
+                <w:sz w:val="22"/>
+              </w:rPr>
+              <w:t xml:space="preserve"> </w:t>
+            </w:r>
+            <w:r>
+              <w:rPr>
+                <w:sz w:val="22"/>
+              </w:rPr>
+              <w:t>U.S. Patent Application 15/088,061</w:t>
+            </w:r>
+            <w:r>
+              <w:rPr>
+                <w:sz w:val="22"/>
+              </w:rPr>
+              <w:t xml:space="preserve"> </w:t>
+            </w:r>
+            <w:r>
+              <w:rPr>
+                <w:sz w:val="22"/>
+              </w:rPr>
+              <w:t>Patent Pending.</w:t>
+            </w:r>
+          </w:p>
+        </w:tc>
+      </w:tr>
+      <w:tr>
+        <w:tc>
+          <w:tcPr>
+            <w:tcW w:w="9360" w:type="dxa"/>
+          </w:tcPr>
+          <w:p>
+            <w:pPr>
+              <w:pStyle w:val="NormalBodyText"/>
+              <w:ind w:left="-108"/>
+              <w:rPr>
+                <w:color w:val="595959" w:themeColor="text1" w:themeTint="A6"/>
+                <w:sz w:val="22"/>
+              </w:rPr>
+            </w:pPr>
+            <w:proofErr w:type="spellStart"/>
+            <w:r>
+              <w:rPr>
+                <w:sz w:val="22"/>
+              </w:rPr>
+              <w:t>Sophinos</w:t>
+            </w:r>
+            <w:proofErr w:type="spellEnd"/>
+            <w:r>
+              <w:rPr>
+                <w:sz w:val="22"/>
+              </w:rPr>
+              <w:t>,</w:t>
+            </w:r>
+            <w:r>
+              <w:rPr>
+                <w:sz w:val="22"/>
+              </w:rPr>
+              <w:t xml:space="preserve"> Lucas; Kannah</w:t>
+            </w:r>
+            <w:r>
+              <w:rPr>
+                <w:sz w:val="22"/>
+              </w:rPr>
+              <w:t>,</w:t>
+            </w:r>
+            <w:r>
+              <w:rPr>
+                <w:sz w:val="22"/>
+              </w:rPr>
+              <w:t xml:space="preserve"> Fadee; Barron</w:t>
+            </w:r>
+            <w:r>
+              <w:rPr>
+                <w:sz w:val="22"/>
+              </w:rPr>
+              <w:t>,</w:t>
+            </w:r>
+            <w:r>
+              <w:rPr>
+                <w:sz w:val="22"/>
+              </w:rPr>
+              <w:t xml:space="preserve"> Marc</w:t>
+            </w:r>
+            <w:r>
+              <w:rPr>
+                <w:sz w:val="22"/>
+              </w:rPr>
+              <w:t xml:space="preserve">; Miyazaki, Omar; George, </w:t>
+            </w:r>
+            <w:proofErr w:type="spellStart"/>
+            <w:r>
+              <w:rPr>
+                <w:sz w:val="22"/>
+              </w:rPr>
+              <w:t>Fadi</w:t>
+            </w:r>
+            <w:proofErr w:type="spellEnd"/>
+            <w:r>
+              <w:rPr>
+                <w:sz w:val="22"/>
+              </w:rPr>
+              <w:t>; Woo, Michael; Nguyen, Luan; Cruz, Ron; Brody, Zachary</w:t>
+            </w:r>
+            <w:r>
+              <w:rPr>
+                <w:sz w:val="22"/>
+              </w:rPr>
+              <w:t>. 201</w:t>
+            </w:r>
+            <w:r>
+              <w:rPr>
+                <w:sz w:val="22"/>
+              </w:rPr>
+              <w:t>7</w:t>
+            </w:r>
+            <w:r>
+              <w:rPr>
+                <w:sz w:val="22"/>
+              </w:rPr>
+              <w:t>.</w:t>
+            </w:r>
+            <w:r>
+              <w:rPr>
+                <w:sz w:val="22"/>
+              </w:rPr>
+              <w:t xml:space="preserve"> </w:t>
+            </w:r>
+            <w:r>
+              <w:rPr>
+                <w:b/>
+                <w:bCs/>
+                <w:sz w:val="22"/>
+              </w:rPr>
+              <w:t>Verifying participation in a meeting using sound signals</w:t>
+            </w:r>
+            <w:r>
+              <w:rPr>
+                <w:sz w:val="22"/>
+              </w:rPr>
+              <w:t>.</w:t>
+            </w:r>
+            <w:r>
+              <w:rPr>
+                <w:sz w:val="22"/>
+              </w:rPr>
+              <w:t xml:space="preserve"> U.S. Patent Application </w:t>
+            </w:r>
+            <w:r>
+              <w:rPr>
+                <w:sz w:val="22"/>
+              </w:rPr>
+              <w:t>62/547,313</w:t>
+            </w:r>
+            <w:r>
+              <w:rPr>
+                <w:sz w:val="22"/>
+              </w:rPr>
+              <w:t xml:space="preserve"> </w:t>
+            </w:r>
+            <w:r>
+              <w:rPr>
+                <w:sz w:val="22"/>
+              </w:rPr>
+              <w:t>Patent Pending.</w:t>
+            </w:r>
+          </w:p>
+        </w:tc>
+      </w:tr>
+      <w:tr>
+        <w:tc>
+          <w:tcPr>
+            <w:tcW w:w="9360" w:type="dxa"/>
+          </w:tcPr>
+          <w:p>
+            <w:pPr>
+              <w:pStyle w:val="NormalBodyText"/>
+              <w:ind w:left="-108"/>
+              <w:rPr>
+                <w:sz w:val="22"/>
+              </w:rPr>
+            </w:pPr>
+          </w:p>
+        </w:tc>
+      </w:tr>
+    </w:tbl>
+    <w:p>
+      <w:pPr>
+        <w:pStyle w:val="ResumeHeader"/>
+      </w:pPr>
+    </w:p>
+    <w:p>
+      <w:pPr>
+        <w:pStyle w:val="ResumeHeader"/>
+      </w:pPr>
+      <w:r>
         <w:t>A</w:t>
       </w:r>
       <w:r>
@@ -1527,43 +1839,19 @@
               </w:tabs>
               <w:ind w:left="0"/>
               <w:rPr>
-                <w:b/>
-                <w:bCs/>
-                <w:color w:val="595959" w:themeColor="text1" w:themeTint="A6"/>
-                <w:sz w:val="22"/>
-              </w:rPr>
-            </w:pPr>
-          </w:p>
-        </w:tc>
-      </w:tr>
-      <w:tr>
-        <w:tc>
-          <w:tcPr>
-            <w:tcW w:w="5000" w:type="pct"/>
-          </w:tcPr>
-          <w:p>
-            <w:pPr>
-              <w:pStyle w:val="NormalBodyText"/>
-              <w:tabs>
-                <w:tab w:val="clear" w:pos="7560"/>
-                <w:tab w:val="left" w:pos="8550"/>
-              </w:tabs>
-              <w:ind w:left="0"/>
-              <w:rPr>
-                <w:i/>
-                <w:iCs/>
-                <w:color w:val="009688"/>
-                <w:sz w:val="22"/>
-              </w:rPr>
-            </w:pPr>
-            <w:r>
-              <w:rPr>
-                <w:b/>
-                <w:bCs/>
-                <w:color w:val="595959" w:themeColor="text1" w:themeTint="A6"/>
-                <w:sz w:val="22"/>
-              </w:rPr>
-              <w:lastRenderedPageBreak/>
+                <w:i/>
+                <w:iCs/>
+                <w:color w:val="009688"/>
+                <w:sz w:val="22"/>
+              </w:rPr>
+            </w:pPr>
+            <w:r>
+              <w:rPr>
+                <w:b/>
+                <w:bCs/>
+                <w:color w:val="595959" w:themeColor="text1" w:themeTint="A6"/>
+                <w:sz w:val="22"/>
+              </w:rPr>
               <w:t>San Diego Cool Companies</w:t>
             </w:r>
             <w:r>
@@ -3540,17 +3828,41 @@
               </w:tabs>
               <w:ind w:left="0"/>
               <w:rPr>
-                <w:color w:val="595959" w:themeColor="text1" w:themeTint="A6"/>
-                <w:sz w:val="22"/>
-              </w:rPr>
-            </w:pPr>
-            <w:r>
-              <w:rPr>
-                <w:b/>
-                <w:bCs/>
-                <w:color w:val="595959" w:themeColor="text1" w:themeTint="A6"/>
-                <w:sz w:val="22"/>
-              </w:rPr>
+                <w:b/>
+                <w:bCs/>
+                <w:color w:val="595959" w:themeColor="text1" w:themeTint="A6"/>
+                <w:sz w:val="22"/>
+              </w:rPr>
+            </w:pPr>
+          </w:p>
+        </w:tc>
+      </w:tr>
+      <w:tr>
+        <w:tc>
+          <w:tcPr>
+            <w:tcW w:w="5000" w:type="pct"/>
+          </w:tcPr>
+          <w:p>
+            <w:pPr>
+              <w:pStyle w:val="NormalBodyText"/>
+              <w:tabs>
+                <w:tab w:val="clear" w:pos="7560"/>
+                <w:tab w:val="left" w:pos="8550"/>
+              </w:tabs>
+              <w:ind w:left="0"/>
+              <w:rPr>
+                <w:color w:val="595959" w:themeColor="text1" w:themeTint="A6"/>
+                <w:sz w:val="22"/>
+              </w:rPr>
+            </w:pPr>
+            <w:r>
+              <w:rPr>
+                <w:b/>
+                <w:bCs/>
+                <w:color w:val="595959" w:themeColor="text1" w:themeTint="A6"/>
+                <w:sz w:val="22"/>
+              </w:rPr>
+              <w:lastRenderedPageBreak/>
               <w:t>Braves recognition award</w:t>
             </w:r>
             <w:r>
@@ -3937,7 +4249,6 @@
         <w:pStyle w:val="ResumeHeader"/>
       </w:pPr>
       <w:r>
-        <w:lastRenderedPageBreak/>
         <w:t>Certifications</w:t>
       </w:r>
     </w:p>
@@ -4360,7 +4671,10 @@
         <w:pStyle w:val="ResumeHeader"/>
       </w:pPr>
       <w:r>
-        <w:t>LANGUAGES</w:t>
+        <w:t>L</w:t>
+      </w:r>
+      <w:r>
+        <w:t>anguages</w:t>
       </w:r>
     </w:p>
     <w:tbl>
@@ -4498,7 +4812,10 @@
         <w:pStyle w:val="ResumeHeader"/>
       </w:pPr>
       <w:r>
-        <w:t>MEMBERSHIPS</w:t>
+        <w:t>M</w:t>
+      </w:r>
+      <w:r>
+        <w:t>emberships</w:t>
       </w:r>
     </w:p>
     <w:tbl>
@@ -4713,7 +5030,18 @@
                 <w:color w:val="595959" w:themeColor="text1" w:themeTint="A6"/>
                 <w:sz w:val="22"/>
               </w:rPr>
-              <w:t>haldean American Student Union (CASU)</w:t>
+              <w:t>haldean American Student U</w:t>
+            </w:r>
+            <w:bookmarkStart w:id="0" w:name="_GoBack"/>
+            <w:bookmarkEnd w:id="0"/>
+            <w:r>
+              <w:rPr>
+                <w:b/>
+                <w:bCs/>
+                <w:color w:val="595959" w:themeColor="text1" w:themeTint="A6"/>
+                <w:sz w:val="22"/>
+              </w:rPr>
+              <w:t>nion (CASU)</w:t>
             </w:r>
             <w:r>
               <w:rPr>
@@ -4847,6 +5175,455 @@
     </w:tbl>
     <w:p>
       <w:pPr>
+        <w:pStyle w:val="ResumeHeader"/>
+      </w:pPr>
+      <w:r>
+        <w:t>Volunteering</w:t>
+      </w:r>
+    </w:p>
+    <w:tbl>
+      <w:tblPr>
+        <w:tblStyle w:val="TableGrid"/>
+        <w:tblW w:w="0" w:type="auto"/>
+        <w:tblBorders>
+          <w:top w:val="none" w:sz="0" w:space="0" w:color="auto"/>
+          <w:left w:val="none" w:sz="0" w:space="0" w:color="auto"/>
+          <w:bottom w:val="none" w:sz="0" w:space="0" w:color="auto"/>
+          <w:right w:val="none" w:sz="0" w:space="0" w:color="auto"/>
+          <w:insideH w:val="none" w:sz="0" w:space="0" w:color="auto"/>
+          <w:insideV w:val="none" w:sz="0" w:space="0" w:color="auto"/>
+        </w:tblBorders>
+        <w:tblLook w:val="04A0" w:firstRow="1" w:lastRow="0" w:firstColumn="1" w:lastColumn="0" w:noHBand="0" w:noVBand="1"/>
+      </w:tblPr>
+      <w:tblGrid>
+        <w:gridCol w:w="9360"/>
+      </w:tblGrid>
+      <w:tr>
+        <w:tc>
+          <w:tcPr>
+            <w:tcW w:w="9360" w:type="dxa"/>
+          </w:tcPr>
+          <w:p>
+            <w:pPr>
+              <w:pStyle w:val="Location"/>
+              <w:ind w:left="-108" w:right="-114"/>
+              <w:rPr>
+                <w:color w:val="595959" w:themeColor="text1" w:themeTint="A6"/>
+                <w:sz w:val="22"/>
+              </w:rPr>
+            </w:pPr>
+            <w:r>
+              <w:rPr>
+                <w:b/>
+                <w:bCs/>
+                <w:color w:val="595959" w:themeColor="text1" w:themeTint="A6"/>
+                <w:sz w:val="22"/>
+              </w:rPr>
+              <w:t>Shadow Day Host</w:t>
+            </w:r>
+            <w:r>
+              <w:rPr>
+                <w:color w:val="595959" w:themeColor="text1" w:themeTint="A6"/>
+                <w:sz w:val="22"/>
+              </w:rPr>
+              <w:t xml:space="preserve">, </w:t>
+            </w:r>
+            <w:r>
+              <w:rPr>
+                <w:i/>
+                <w:iCs/>
+                <w:color w:val="009688"/>
+                <w:sz w:val="22"/>
+              </w:rPr>
+              <w:t>Mesa program</w:t>
+            </w:r>
+            <w:r>
+              <w:rPr>
+                <w:color w:val="595959" w:themeColor="text1" w:themeTint="A6"/>
+                <w:sz w:val="22"/>
+              </w:rPr>
+              <w:t xml:space="preserve">    </w:t>
+            </w:r>
+            <w:r>
+              <w:rPr>
+                <w:color w:val="595959" w:themeColor="text1" w:themeTint="A6"/>
+                <w:sz w:val="22"/>
+              </w:rPr>
+              <w:t xml:space="preserve">  </w:t>
+            </w:r>
+            <w:r>
+              <w:rPr>
+                <w:color w:val="595959" w:themeColor="text1" w:themeTint="A6"/>
+                <w:sz w:val="22"/>
+              </w:rPr>
+              <w:t xml:space="preserve">  </w:t>
+            </w:r>
+            <w:r>
+              <w:rPr>
+                <w:color w:val="595959" w:themeColor="text1" w:themeTint="A6"/>
+                <w:sz w:val="22"/>
+              </w:rPr>
+              <w:t xml:space="preserve">                                                    </w:t>
+            </w:r>
+            <w:r>
+              <w:rPr>
+                <w:color w:val="404040" w:themeColor="text1" w:themeTint="BF"/>
+                <w:sz w:val="22"/>
+              </w:rPr>
+              <w:t xml:space="preserve">      </w:t>
+            </w:r>
+            <w:r>
+              <w:rPr>
+                <w:color w:val="404040" w:themeColor="text1" w:themeTint="BF"/>
+                <w:sz w:val="22"/>
+              </w:rPr>
+              <w:t xml:space="preserve">                               </w:t>
+            </w:r>
+            <w:r>
+              <w:rPr>
+                <w:color w:val="404040" w:themeColor="text1" w:themeTint="BF"/>
+                <w:sz w:val="22"/>
+              </w:rPr>
+              <w:t xml:space="preserve"> November 2018</w:t>
+            </w:r>
+          </w:p>
+        </w:tc>
+      </w:tr>
+      <w:tr>
+        <w:tc>
+          <w:tcPr>
+            <w:tcW w:w="9360" w:type="dxa"/>
+          </w:tcPr>
+          <w:p>
+            <w:pPr>
+              <w:pStyle w:val="Location"/>
+              <w:ind w:left="-108" w:right="-114"/>
+              <w:rPr>
+                <w:color w:val="595959" w:themeColor="text1" w:themeTint="A6"/>
+                <w:sz w:val="22"/>
+              </w:rPr>
+            </w:pPr>
+            <w:r>
+              <w:rPr>
+                <w:b/>
+                <w:bCs/>
+                <w:color w:val="595959" w:themeColor="text1" w:themeTint="A6"/>
+                <w:sz w:val="22"/>
+              </w:rPr>
+              <w:t>Judge and Mentor</w:t>
+            </w:r>
+            <w:r>
+              <w:rPr>
+                <w:color w:val="595959" w:themeColor="text1" w:themeTint="A6"/>
+                <w:sz w:val="22"/>
+              </w:rPr>
+              <w:t xml:space="preserve">, </w:t>
+            </w:r>
+            <w:r>
+              <w:rPr>
+                <w:i/>
+                <w:iCs/>
+                <w:color w:val="009688"/>
+                <w:sz w:val="22"/>
+              </w:rPr>
+              <w:t>SD Hacks</w:t>
+            </w:r>
+            <w:r>
+              <w:rPr>
+                <w:i/>
+                <w:iCs/>
+                <w:color w:val="009688"/>
+                <w:sz w:val="22"/>
+              </w:rPr>
+              <w:t xml:space="preserve">                                             </w:t>
+            </w:r>
+            <w:r>
+              <w:rPr>
+                <w:i/>
+                <w:iCs/>
+                <w:color w:val="009688"/>
+                <w:sz w:val="22"/>
+              </w:rPr>
+              <w:t xml:space="preserve">                                                                  </w:t>
+            </w:r>
+            <w:r>
+              <w:rPr>
+                <w:color w:val="404040" w:themeColor="text1" w:themeTint="BF"/>
+                <w:sz w:val="22"/>
+              </w:rPr>
+              <w:t xml:space="preserve">October </w:t>
+            </w:r>
+            <w:r>
+              <w:rPr>
+                <w:color w:val="404040" w:themeColor="text1" w:themeTint="BF"/>
+                <w:sz w:val="22"/>
+              </w:rPr>
+              <w:t>2018</w:t>
+            </w:r>
+          </w:p>
+        </w:tc>
+      </w:tr>
+      <w:tr>
+        <w:tc>
+          <w:tcPr>
+            <w:tcW w:w="9360" w:type="dxa"/>
+          </w:tcPr>
+          <w:p>
+            <w:pPr>
+              <w:pStyle w:val="Location"/>
+              <w:ind w:left="-108" w:right="-114"/>
+              <w:rPr>
+                <w:color w:val="595959" w:themeColor="text1" w:themeTint="A6"/>
+                <w:sz w:val="22"/>
+              </w:rPr>
+            </w:pPr>
+            <w:proofErr w:type="spellStart"/>
+            <w:r>
+              <w:rPr>
+                <w:b/>
+                <w:bCs/>
+                <w:color w:val="595959" w:themeColor="text1" w:themeTint="A6"/>
+                <w:sz w:val="22"/>
+              </w:rPr>
+              <w:t>TableTop</w:t>
+            </w:r>
+            <w:proofErr w:type="spellEnd"/>
+            <w:r>
+              <w:rPr>
+                <w:b/>
+                <w:bCs/>
+                <w:color w:val="595959" w:themeColor="text1" w:themeTint="A6"/>
+                <w:sz w:val="22"/>
+              </w:rPr>
+              <w:t xml:space="preserve"> &amp; </w:t>
+            </w:r>
+            <w:proofErr w:type="spellStart"/>
+            <w:r>
+              <w:rPr>
+                <w:b/>
+                <w:bCs/>
+                <w:color w:val="595959" w:themeColor="text1" w:themeTint="A6"/>
+                <w:sz w:val="22"/>
+              </w:rPr>
+              <w:t>eGaming</w:t>
+            </w:r>
+            <w:proofErr w:type="spellEnd"/>
+            <w:r>
+              <w:rPr>
+                <w:b/>
+                <w:bCs/>
+                <w:color w:val="595959" w:themeColor="text1" w:themeTint="A6"/>
+                <w:sz w:val="22"/>
+              </w:rPr>
+              <w:t xml:space="preserve"> Volunteer</w:t>
+            </w:r>
+            <w:r>
+              <w:rPr>
+                <w:color w:val="595959" w:themeColor="text1" w:themeTint="A6"/>
+                <w:sz w:val="22"/>
+              </w:rPr>
+              <w:t xml:space="preserve">, </w:t>
+            </w:r>
+            <w:r>
+              <w:rPr>
+                <w:i/>
+                <w:iCs/>
+                <w:color w:val="009688"/>
+                <w:sz w:val="22"/>
+              </w:rPr>
+              <w:t>S</w:t>
+            </w:r>
+            <w:r>
+              <w:rPr>
+                <w:i/>
+                <w:iCs/>
+                <w:color w:val="009688"/>
+                <w:sz w:val="22"/>
+              </w:rPr>
+              <w:t>ociety for the Promotion of Japanese Animation (</w:t>
+            </w:r>
+            <w:proofErr w:type="gramStart"/>
+            <w:r>
+              <w:rPr>
+                <w:i/>
+                <w:iCs/>
+                <w:color w:val="009688"/>
+                <w:sz w:val="22"/>
+              </w:rPr>
+              <w:t>SPJA)</w:t>
+            </w:r>
+            <w:r>
+              <w:rPr>
+                <w:i/>
+                <w:iCs/>
+                <w:color w:val="009688"/>
+                <w:sz w:val="22"/>
+              </w:rPr>
+              <w:t xml:space="preserve">   </w:t>
+            </w:r>
+            <w:proofErr w:type="gramEnd"/>
+            <w:r>
+              <w:rPr>
+                <w:i/>
+                <w:iCs/>
+                <w:color w:val="009688"/>
+                <w:sz w:val="22"/>
+              </w:rPr>
+              <w:t xml:space="preserve">   </w:t>
+            </w:r>
+            <w:r>
+              <w:rPr>
+                <w:i/>
+                <w:iCs/>
+                <w:color w:val="009688"/>
+                <w:sz w:val="22"/>
+              </w:rPr>
+              <w:t xml:space="preserve">    </w:t>
+            </w:r>
+            <w:r>
+              <w:rPr>
+                <w:color w:val="404040" w:themeColor="text1" w:themeTint="BF"/>
+                <w:sz w:val="22"/>
+              </w:rPr>
+              <w:t>April</w:t>
+            </w:r>
+            <w:r>
+              <w:rPr>
+                <w:color w:val="404040" w:themeColor="text1" w:themeTint="BF"/>
+                <w:sz w:val="22"/>
+              </w:rPr>
+              <w:t xml:space="preserve"> 2</w:t>
+            </w:r>
+            <w:r>
+              <w:rPr>
+                <w:color w:val="404040" w:themeColor="text1" w:themeTint="BF"/>
+                <w:sz w:val="22"/>
+              </w:rPr>
+              <w:t>0</w:t>
+            </w:r>
+            <w:r>
+              <w:rPr>
+                <w:color w:val="404040" w:themeColor="text1" w:themeTint="BF"/>
+                <w:sz w:val="22"/>
+              </w:rPr>
+              <w:t>1</w:t>
+            </w:r>
+            <w:r>
+              <w:rPr>
+                <w:color w:val="404040" w:themeColor="text1" w:themeTint="BF"/>
+                <w:sz w:val="22"/>
+              </w:rPr>
+              <w:t>5</w:t>
+            </w:r>
+          </w:p>
+        </w:tc>
+      </w:tr>
+      <w:tr>
+        <w:tc>
+          <w:tcPr>
+            <w:tcW w:w="9360" w:type="dxa"/>
+          </w:tcPr>
+          <w:p>
+            <w:pPr>
+              <w:pStyle w:val="Location"/>
+              <w:ind w:left="-108" w:right="-114"/>
+              <w:rPr>
+                <w:color w:val="595959" w:themeColor="text1" w:themeTint="A6"/>
+                <w:sz w:val="22"/>
+              </w:rPr>
+            </w:pPr>
+            <w:r>
+              <w:rPr>
+                <w:b/>
+                <w:bCs/>
+                <w:color w:val="595959" w:themeColor="text1" w:themeTint="A6"/>
+                <w:sz w:val="22"/>
+              </w:rPr>
+              <w:t>PULL Mentor</w:t>
+            </w:r>
+            <w:r>
+              <w:rPr>
+                <w:color w:val="595959" w:themeColor="text1" w:themeTint="A6"/>
+                <w:sz w:val="22"/>
+              </w:rPr>
+              <w:t xml:space="preserve">, </w:t>
+            </w:r>
+            <w:r>
+              <w:rPr>
+                <w:i/>
+                <w:iCs/>
+                <w:color w:val="009688"/>
+                <w:sz w:val="22"/>
+              </w:rPr>
+              <w:t>Educational Opportunity Programs and Ethnic Affairs</w:t>
+            </w:r>
+            <w:r>
+              <w:rPr>
+                <w:i/>
+                <w:iCs/>
+                <w:color w:val="009688"/>
+                <w:sz w:val="22"/>
+              </w:rPr>
+              <w:t xml:space="preserve">           </w:t>
+            </w:r>
+            <w:r>
+              <w:rPr>
+                <w:color w:val="404040" w:themeColor="text1" w:themeTint="BF"/>
+                <w:sz w:val="22"/>
+              </w:rPr>
+              <w:t xml:space="preserve">                                 August </w:t>
+            </w:r>
+            <w:r>
+              <w:rPr>
+                <w:color w:val="404040" w:themeColor="text1" w:themeTint="BF"/>
+                <w:sz w:val="22"/>
+              </w:rPr>
+              <w:t>2</w:t>
+            </w:r>
+            <w:r>
+              <w:rPr>
+                <w:color w:val="404040" w:themeColor="text1" w:themeTint="BF"/>
+                <w:sz w:val="22"/>
+              </w:rPr>
+              <w:t>0</w:t>
+            </w:r>
+            <w:r>
+              <w:rPr>
+                <w:color w:val="404040" w:themeColor="text1" w:themeTint="BF"/>
+                <w:sz w:val="22"/>
+              </w:rPr>
+              <w:t>1</w:t>
+            </w:r>
+            <w:r>
+              <w:rPr>
+                <w:color w:val="404040" w:themeColor="text1" w:themeTint="BF"/>
+                <w:sz w:val="22"/>
+              </w:rPr>
+              <w:t>1</w:t>
+            </w:r>
+          </w:p>
+        </w:tc>
+      </w:tr>
+      <w:tr>
+        <w:tc>
+          <w:tcPr>
+            <w:tcW w:w="9360" w:type="dxa"/>
+          </w:tcPr>
+          <w:p>
+            <w:pPr>
+              <w:pStyle w:val="NormalBodyText"/>
+              <w:ind w:left="-108"/>
+              <w:rPr>
+                <w:color w:val="595959" w:themeColor="text1" w:themeTint="A6"/>
+                <w:sz w:val="22"/>
+              </w:rPr>
+            </w:pPr>
+          </w:p>
+        </w:tc>
+      </w:tr>
+    </w:tbl>
+    <w:p>
+      <w:pPr>
         <w:pStyle w:val="NormalBodyText"/>
         <w:ind w:left="0"/>
         <w:rPr>
@@ -4854,8 +5631,16 @@
           <w:sz w:val="22"/>
         </w:rPr>
       </w:pPr>
-      <w:bookmarkStart w:id="0" w:name="_GoBack"/>
-      <w:bookmarkEnd w:id="0"/>
+    </w:p>
+    <w:p>
+      <w:pPr>
+        <w:pStyle w:val="NormalBodyText"/>
+        <w:ind w:left="0"/>
+        <w:rPr>
+          <w:color w:val="595959" w:themeColor="text1" w:themeTint="A6"/>
+          <w:sz w:val="22"/>
+        </w:rPr>
+      </w:pPr>
     </w:p>
     <w:sectPr>
       <w:headerReference w:type="default" r:id="rId9"/>
@@ -4973,7 +5758,7 @@
   <w:abstractNum w:abstractNumId="0" w15:restartNumberingAfterBreak="0">
     <w:nsid w:val="FFFFFF7F"/>
     <w:multiLevelType w:val="singleLevel"/>
-    <w:tmpl w:val="14D8E894"/>
+    <w:tmpl w:val="3EE434B0"/>
     <w:lvl w:ilvl="0">
       <w:start w:val="1"/>
       <w:numFmt w:val="decimal"/>
@@ -4990,7 +5775,7 @@
   <w:abstractNum w:abstractNumId="1" w15:restartNumberingAfterBreak="0">
     <w:nsid w:val="FFFFFF83"/>
     <w:multiLevelType w:val="singleLevel"/>
-    <w:tmpl w:val="A0742A1E"/>
+    <w:tmpl w:val="95FE9DB8"/>
     <w:lvl w:ilvl="0">
       <w:start w:val="1"/>
       <w:numFmt w:val="bullet"/>
@@ -5010,7 +5795,7 @@
   <w:abstractNum w:abstractNumId="2" w15:restartNumberingAfterBreak="0">
     <w:nsid w:val="FFFFFF88"/>
     <w:multiLevelType w:val="singleLevel"/>
-    <w:tmpl w:val="1FEAB7E6"/>
+    <w:tmpl w:val="5A9ECB22"/>
     <w:lvl w:ilvl="0">
       <w:start w:val="1"/>
       <w:numFmt w:val="decimal"/>
@@ -7398,7 +8183,7 @@
 </file>
 
 <file path=customXml/itemProps2.xml><?xml version="1.0" encoding="utf-8"?>
-<ds:datastoreItem xmlns:ds="http://schemas.openxmlformats.org/officeDocument/2006/customXml" ds:itemID="{55F832CF-93FE-46FA-8B58-CD4ACBA08419}">
+<ds:datastoreItem xmlns:ds="http://schemas.openxmlformats.org/officeDocument/2006/customXml" ds:itemID="{122A187A-E588-464F-B5BE-B5A5A19C543C}">
   <ds:schemaRefs>
     <ds:schemaRef ds:uri="http://schemas.openxmlformats.org/officeDocument/2006/bibliography"/>
   </ds:schemaRefs>

</xml_diff>